<commit_message>
Relatório e documentação final
</commit_message>
<xml_diff>
--- a/cal_proj1/RELCal.docx
+++ b/cal_proj1/RELCal.docx
@@ -649,8 +649,12 @@
     </w:p>
     <w:p>
       <w:pPr>
-        <w:jc w:val="center"/>
-      </w:pPr>
+        <w:pStyle w:val="Ttulo"/>
+      </w:pPr>
+      <w:r>
+        <w:lastRenderedPageBreak/>
+        <w:t>Modelo</w:t>
+      </w:r>
     </w:p>
     <w:p>
       <w:pPr>
@@ -661,20 +665,19 @@
           <w:noProof/>
           <w:lang w:eastAsia="pt-PT"/>
         </w:rPr>
-        <w:lastRenderedPageBreak/>
         <w:drawing>
-          <wp:anchor distT="0" distB="0" distL="114300" distR="114300" simplePos="0" relativeHeight="251658239" behindDoc="0" locked="0" layoutInCell="1" allowOverlap="1">
+          <wp:anchor distT="0" distB="0" distL="114300" distR="114300" simplePos="0" relativeHeight="251661312" behindDoc="1" locked="0" layoutInCell="1" allowOverlap="1">
             <wp:simplePos x="0" y="0"/>
             <wp:positionH relativeFrom="column">
-              <wp:posOffset>-975360</wp:posOffset>
+              <wp:posOffset>-822960</wp:posOffset>
             </wp:positionH>
             <wp:positionV relativeFrom="paragraph">
-              <wp:posOffset>-990600</wp:posOffset>
+              <wp:posOffset>254635</wp:posOffset>
             </wp:positionV>
-            <wp:extent cx="3057525" cy="5057775"/>
+            <wp:extent cx="2847975" cy="5000625"/>
             <wp:effectExtent l="19050" t="0" r="9525" b="0"/>
-            <wp:wrapSquare wrapText="bothSides"/>
-            <wp:docPr id="2" name="Imagem 1"/>
+            <wp:wrapNone/>
+            <wp:docPr id="7" name="Imagem 4"/>
             <wp:cNvGraphicFramePr>
               <a:graphicFrameLocks xmlns:a="http://schemas.openxmlformats.org/drawingml/2006/main" noChangeAspect="1"/>
             </wp:cNvGraphicFramePr>
@@ -682,7 +685,7 @@
               <a:graphicData uri="http://schemas.openxmlformats.org/drawingml/2006/picture">
                 <pic:pic xmlns:pic="http://schemas.openxmlformats.org/drawingml/2006/picture">
                   <pic:nvPicPr>
-                    <pic:cNvPr id="0" name="Picture 1"/>
+                    <pic:cNvPr id="0" name="Picture 4"/>
                     <pic:cNvPicPr>
                       <a:picLocks noChangeAspect="1" noChangeArrowheads="1"/>
                     </pic:cNvPicPr>
@@ -697,7 +700,7 @@
                   <pic:spPr bwMode="auto">
                     <a:xfrm>
                       <a:off x="0" y="0"/>
-                      <a:ext cx="3057525" cy="5057775"/>
+                      <a:ext cx="2847975" cy="5000625"/>
                     </a:xfrm>
                     <a:prstGeom prst="rect">
                       <a:avLst/>
@@ -718,44 +721,24 @@
       </w:r>
     </w:p>
     <w:p>
-      <w:pPr>
-        <w:jc w:val="center"/>
-      </w:pPr>
-    </w:p>
-    <w:p>
-      <w:pPr>
-        <w:pStyle w:val="Ttulo"/>
-      </w:pPr>
-      <w:r>
-        <w:t>Modelo</w:t>
-      </w:r>
-    </w:p>
-    <w:p>
-      <w:pPr>
-        <w:jc w:val="center"/>
-      </w:pPr>
-    </w:p>
-    <w:p/>
-    <w:p/>
-    <w:p>
       <w:r>
         <w:rPr>
           <w:noProof/>
           <w:lang w:eastAsia="pt-PT"/>
         </w:rPr>
         <w:drawing>
-          <wp:anchor distT="0" distB="0" distL="114300" distR="114300" simplePos="0" relativeHeight="251661312" behindDoc="1" locked="0" layoutInCell="1" allowOverlap="1">
+          <wp:anchor distT="0" distB="0" distL="114300" distR="114300" simplePos="0" relativeHeight="251658240" behindDoc="1" locked="0" layoutInCell="1" allowOverlap="1">
             <wp:simplePos x="0" y="0"/>
             <wp:positionH relativeFrom="column">
-              <wp:posOffset>-314325</wp:posOffset>
+              <wp:posOffset>2025015</wp:posOffset>
             </wp:positionH>
             <wp:positionV relativeFrom="paragraph">
-              <wp:posOffset>216535</wp:posOffset>
+              <wp:posOffset>274320</wp:posOffset>
             </wp:positionV>
-            <wp:extent cx="4800600" cy="4219575"/>
+            <wp:extent cx="1752600" cy="5200650"/>
             <wp:effectExtent l="19050" t="0" r="0" b="0"/>
             <wp:wrapNone/>
-            <wp:docPr id="4" name="Imagem 3"/>
+            <wp:docPr id="1" name="Imagem 1"/>
             <wp:cNvGraphicFramePr>
               <a:graphicFrameLocks xmlns:a="http://schemas.openxmlformats.org/drawingml/2006/main" noChangeAspect="1"/>
             </wp:cNvGraphicFramePr>
@@ -763,7 +746,7 @@
               <a:graphicData uri="http://schemas.openxmlformats.org/drawingml/2006/picture">
                 <pic:pic xmlns:pic="http://schemas.openxmlformats.org/drawingml/2006/picture">
                   <pic:nvPicPr>
-                    <pic:cNvPr id="0" name="Picture 3"/>
+                    <pic:cNvPr id="0" name="Picture 1"/>
                     <pic:cNvPicPr>
                       <a:picLocks noChangeAspect="1" noChangeArrowheads="1"/>
                     </pic:cNvPicPr>
@@ -778,7 +761,7 @@
                   <pic:spPr bwMode="auto">
                     <a:xfrm>
                       <a:off x="0" y="0"/>
-                      <a:ext cx="4800600" cy="4219575"/>
+                      <a:ext cx="1752600" cy="5200650"/>
                     </a:xfrm>
                     <a:prstGeom prst="rect">
                       <a:avLst/>
@@ -797,30 +780,24 @@
           </wp:anchor>
         </w:drawing>
       </w:r>
-    </w:p>
-    <w:p/>
-    <w:p/>
-    <w:p/>
-    <w:p/>
-    <w:p>
       <w:r>
         <w:rPr>
           <w:noProof/>
           <w:lang w:eastAsia="pt-PT"/>
         </w:rPr>
         <w:drawing>
-          <wp:anchor distT="0" distB="0" distL="114300" distR="114300" simplePos="0" relativeHeight="251657214" behindDoc="0" locked="0" layoutInCell="1" allowOverlap="1">
+          <wp:anchor distT="0" distB="0" distL="114300" distR="114300" simplePos="0" relativeHeight="251659264" behindDoc="1" locked="0" layoutInCell="1" allowOverlap="1">
             <wp:simplePos x="0" y="0"/>
             <wp:positionH relativeFrom="column">
-              <wp:posOffset>-2790825</wp:posOffset>
+              <wp:posOffset>3720465</wp:posOffset>
             </wp:positionH>
             <wp:positionV relativeFrom="paragraph">
-              <wp:posOffset>194945</wp:posOffset>
+              <wp:posOffset>169545</wp:posOffset>
             </wp:positionV>
-            <wp:extent cx="5133975" cy="4105275"/>
+            <wp:extent cx="2581275" cy="5857875"/>
             <wp:effectExtent l="19050" t="0" r="9525" b="0"/>
             <wp:wrapNone/>
-            <wp:docPr id="3" name="Imagem 2"/>
+            <wp:docPr id="5" name="Imagem 2"/>
             <wp:cNvGraphicFramePr>
               <a:graphicFrameLocks xmlns:a="http://schemas.openxmlformats.org/drawingml/2006/main" noChangeAspect="1"/>
             </wp:cNvGraphicFramePr>
@@ -843,7 +820,7 @@
                   <pic:spPr bwMode="auto">
                     <a:xfrm>
                       <a:off x="0" y="0"/>
-                      <a:ext cx="5133975" cy="4105275"/>
+                      <a:ext cx="2581275" cy="5857875"/>
                     </a:xfrm>
                     <a:prstGeom prst="rect">
                       <a:avLst/>
@@ -873,26 +850,84 @@
     <w:p/>
     <w:p/>
     <w:p/>
+    <w:p/>
+    <w:p/>
+    <w:p/>
+    <w:p/>
+    <w:p/>
+    <w:p/>
+    <w:p>
+      <w:r>
+        <w:rPr>
+          <w:noProof/>
+          <w:lang w:eastAsia="pt-PT"/>
+        </w:rPr>
+        <w:drawing>
+          <wp:anchor distT="0" distB="0" distL="114300" distR="114300" simplePos="0" relativeHeight="251660288" behindDoc="1" locked="0" layoutInCell="1" allowOverlap="1">
+            <wp:simplePos x="0" y="0"/>
+            <wp:positionH relativeFrom="column">
+              <wp:posOffset>129540</wp:posOffset>
+            </wp:positionH>
+            <wp:positionV relativeFrom="paragraph">
+              <wp:posOffset>57785</wp:posOffset>
+            </wp:positionV>
+            <wp:extent cx="2076450" cy="1743075"/>
+            <wp:effectExtent l="19050" t="0" r="0" b="0"/>
+            <wp:wrapNone/>
+            <wp:docPr id="6" name="Imagem 3"/>
+            <wp:cNvGraphicFramePr>
+              <a:graphicFrameLocks xmlns:a="http://schemas.openxmlformats.org/drawingml/2006/main" noChangeAspect="1"/>
+            </wp:cNvGraphicFramePr>
+            <a:graphic xmlns:a="http://schemas.openxmlformats.org/drawingml/2006/main">
+              <a:graphicData uri="http://schemas.openxmlformats.org/drawingml/2006/picture">
+                <pic:pic xmlns:pic="http://schemas.openxmlformats.org/drawingml/2006/picture">
+                  <pic:nvPicPr>
+                    <pic:cNvPr id="0" name="Picture 3"/>
+                    <pic:cNvPicPr>
+                      <a:picLocks noChangeAspect="1" noChangeArrowheads="1"/>
+                    </pic:cNvPicPr>
+                  </pic:nvPicPr>
+                  <pic:blipFill>
+                    <a:blip r:embed="rId11"/>
+                    <a:srcRect/>
+                    <a:stretch>
+                      <a:fillRect/>
+                    </a:stretch>
+                  </pic:blipFill>
+                  <pic:spPr bwMode="auto">
+                    <a:xfrm>
+                      <a:off x="0" y="0"/>
+                      <a:ext cx="2076450" cy="1743075"/>
+                    </a:xfrm>
+                    <a:prstGeom prst="rect">
+                      <a:avLst/>
+                    </a:prstGeom>
+                    <a:noFill/>
+                    <a:ln w="9525">
+                      <a:noFill/>
+                      <a:miter lim="800000"/>
+                      <a:headEnd/>
+                      <a:tailEnd/>
+                    </a:ln>
+                  </pic:spPr>
+                </pic:pic>
+              </a:graphicData>
+            </a:graphic>
+          </wp:anchor>
+        </w:drawing>
+      </w:r>
+    </w:p>
+    <w:p/>
+    <w:p/>
+    <w:p/>
+    <w:p/>
+    <w:p/>
     <w:p>
       <w:pPr>
         <w:pStyle w:val="Ttulo"/>
       </w:pPr>
-    </w:p>
-    <w:p>
-      <w:pPr>
-        <w:pStyle w:val="Ttulo"/>
-      </w:pPr>
-    </w:p>
-    <w:p>
-      <w:pPr>
-        <w:pStyle w:val="Ttulo"/>
-      </w:pPr>
-    </w:p>
-    <w:p>
-      <w:pPr>
-        <w:pStyle w:val="Ttulo"/>
-      </w:pPr>
-      <w:r>
+      <w:r>
+        <w:lastRenderedPageBreak/>
         <w:t>Lista de Casos de Utilização</w:t>
       </w:r>
     </w:p>
@@ -1086,8 +1121,8 @@
       </w:pPr>
     </w:p>
     <w:sectPr>
-      <w:headerReference w:type="default" r:id="rId11"/>
-      <w:footerReference w:type="default" r:id="rId12"/>
+      <w:headerReference w:type="default" r:id="rId12"/>
+      <w:footerReference w:type="default" r:id="rId13"/>
       <w:pgSz w:w="11906" w:h="16838"/>
       <w:pgMar w:top="1418" w:right="1701" w:bottom="1418" w:left="1701" w:header="709" w:footer="709" w:gutter="0"/>
       <w:cols w:space="708"/>
@@ -1162,7 +1197,7 @@
                 <w:noProof/>
                 <w:color w:val="4F81BD" w:themeColor="accent1"/>
               </w:rPr>
-              <w:t>5</w:t>
+              <w:t>2</w:t>
             </w:r>
           </w:fldSimple>
         </w:p>
@@ -1295,7 +1330,7 @@
                 <w:noProof/>
                 <w:color w:val="FFFFFF" w:themeColor="background1"/>
               </w:rPr>
-              <w:t>5</w:t>
+              <w:t>2</w:t>
             </w:r>
           </w:fldSimple>
         </w:p>
@@ -2492,8 +2527,9 @@
     <w:panose1 w:val="020B0604030504040204"/>
     <w:charset w:val="00"/>
     <w:family w:val="swiss"/>
+    <w:notTrueType/>
     <w:pitch w:val="variable"/>
-    <w:sig w:usb0="E1002EFF" w:usb1="C000605B" w:usb2="00000029" w:usb3="00000000" w:csb0="000101FF" w:csb1="00000000"/>
+    <w:sig w:usb0="00000003" w:usb1="00000000" w:usb2="00000000" w:usb3="00000000" w:csb0="00000001" w:csb1="00000000"/>
   </w:font>
 </w:fonts>
 </file>
@@ -2510,6 +2546,7 @@
   <w:rsids>
     <w:rsidRoot w:val="000E6942"/>
     <w:rsid w:val="000E6942"/>
+    <w:rsid w:val="00C624C8"/>
     <w:rsid w:val="00D841A5"/>
   </w:rsids>
   <m:mathPr>
@@ -2691,6 +2728,7 @@
   <w:style w:type="paragraph" w:default="1" w:styleId="Normal">
     <w:name w:val="Normal"/>
     <w:qFormat/>
+    <w:rsid w:val="00C624C8"/>
   </w:style>
   <w:style w:type="character" w:default="1" w:styleId="Tipodeletrapredefinidodopargrafo">
     <w:name w:val="Default Paragraph Font"/>

</xml_diff>